<commit_message>
making documentation of backend system
</commit_message>
<xml_diff>
--- a/documentationHealthCenterMobile.docx
+++ b/documentationHealthCenterMobile.docx
@@ -87,6 +87,14 @@
         </w:rPr>
         <w:t>Manual de Usuario</w:t>
       </w:r>
+      <w:r>
+        <w:rPr>
+          <w:rFonts w:cs="Tahoma"/>
+        </w:rPr>
+        <w:t xml:space="preserve"> Mobile</w:t>
+      </w:r>
+      <w:bookmarkStart w:id="0" w:name="_GoBack"/>
+      <w:bookmarkEnd w:id="0"/>
     </w:p>
     <w:p>
       <w:pPr>
@@ -153,7 +161,7 @@
           <w:rFonts w:cs="Tahoma"/>
         </w:rPr>
       </w:pPr>
-      <w:bookmarkStart w:id="0" w:name="Autor"/>
+      <w:bookmarkStart w:id="1" w:name="Autor"/>
       <w:r>
         <w:rPr>
           <w:rFonts w:cs="Tahoma"/>
@@ -173,7 +181,7 @@
         <w:tab/>
         <w:t>:</w:t>
       </w:r>
-      <w:bookmarkEnd w:id="0"/>
+      <w:bookmarkEnd w:id="1"/>
       <w:r>
         <w:rPr>
           <w:rFonts w:cs="Tahoma"/>
@@ -552,16 +560,16 @@
         <w:pStyle w:val="Ttulo2"/>
         <w:ind w:right="51"/>
       </w:pPr>
-      <w:bookmarkStart w:id="1" w:name="_Toc479744470"/>
-      <w:bookmarkStart w:id="2" w:name="_Toc472322876"/>
-      <w:bookmarkStart w:id="3" w:name="_Toc515209996"/>
+      <w:bookmarkStart w:id="2" w:name="_Toc479744470"/>
+      <w:bookmarkStart w:id="3" w:name="_Toc472322876"/>
+      <w:bookmarkStart w:id="4" w:name="_Toc515209996"/>
       <w:r>
         <w:lastRenderedPageBreak/>
         <w:t>Tabla De Contenido</w:t>
       </w:r>
-      <w:bookmarkEnd w:id="1"/>
       <w:bookmarkEnd w:id="2"/>
       <w:bookmarkEnd w:id="3"/>
+      <w:bookmarkEnd w:id="4"/>
     </w:p>
     <w:p>
       <w:pPr>
@@ -952,12 +960,12 @@
         <w:pStyle w:val="Ttulo2"/>
         <w:ind w:right="51"/>
       </w:pPr>
-      <w:bookmarkStart w:id="4" w:name="_Toc515209997"/>
+      <w:bookmarkStart w:id="5" w:name="_Toc515209997"/>
       <w:r>
         <w:lastRenderedPageBreak/>
         <w:t>Prefacio</w:t>
       </w:r>
-      <w:bookmarkEnd w:id="4"/>
+      <w:bookmarkEnd w:id="5"/>
     </w:p>
     <w:p>
       <w:pPr>
@@ -974,7 +982,7 @@
           <w:szCs w:val="20"/>
         </w:rPr>
       </w:pPr>
-      <w:bookmarkStart w:id="5" w:name="_Toc515209998"/>
+      <w:bookmarkStart w:id="6" w:name="_Toc515209998"/>
       <w:r>
         <w:rPr>
           <w:sz w:val="28"/>
@@ -996,7 +1004,7 @@
         </w:rPr>
         <w:t>repository</w:t>
       </w:r>
-      <w:bookmarkEnd w:id="5"/>
+      <w:bookmarkEnd w:id="6"/>
     </w:p>
     <w:p>
       <w:pPr>
@@ -2550,7 +2558,7 @@
         <w:lastRenderedPageBreak/>
         <w:t xml:space="preserve"> </w:t>
       </w:r>
-      <w:bookmarkStart w:id="6" w:name="_Toc515209999"/>
+      <w:bookmarkStart w:id="7" w:name="_Toc515209999"/>
       <w:r>
         <w:rPr>
           <w:rFonts w:eastAsia="Tahoma"/>
@@ -2577,7 +2585,7 @@
         </w:rPr>
         <w:t xml:space="preserve"> (user manual).</w:t>
       </w:r>
-      <w:bookmarkEnd w:id="6"/>
+      <w:bookmarkEnd w:id="7"/>
     </w:p>
     <w:p>
       <w:pPr>
@@ -2664,7 +2672,7 @@
           <w:rFonts w:eastAsia="Tahoma"/>
         </w:rPr>
       </w:pPr>
-      <w:bookmarkStart w:id="7" w:name="_Toc515210000"/>
+      <w:bookmarkStart w:id="8" w:name="_Toc515210000"/>
       <w:r>
         <w:rPr>
           <w:rFonts w:eastAsia="Tahoma"/>
@@ -2717,7 +2725,7 @@
         </w:rPr>
         <w:t>.</w:t>
       </w:r>
-      <w:bookmarkEnd w:id="7"/>
+      <w:bookmarkEnd w:id="8"/>
       <w:proofErr w:type="gramEnd"/>
     </w:p>
     <w:p>
@@ -3607,8 +3615,6 @@
           <w:noProof/>
         </w:rPr>
       </w:pPr>
-      <w:bookmarkStart w:id="8" w:name="_GoBack"/>
-      <w:bookmarkEnd w:id="8"/>
     </w:p>
     <w:p>
       <w:pPr>
@@ -8132,7 +8138,7 @@
 </file>
 
 <file path=customXml/itemProps1.xml><?xml version="1.0" encoding="utf-8"?>
-<ds:datastoreItem xmlns:ds="http://schemas.openxmlformats.org/officeDocument/2006/customXml" ds:itemID="{966861E2-CF87-49CB-8E66-5BE2823C770F}">
+<ds:datastoreItem xmlns:ds="http://schemas.openxmlformats.org/officeDocument/2006/customXml" ds:itemID="{61F80AF5-7CF1-43B2-860C-736999451AB6}">
   <ds:schemaRefs>
     <ds:schemaRef ds:uri="http://schemas.openxmlformats.org/officeDocument/2006/bibliography"/>
   </ds:schemaRefs>

</xml_diff>